<commit_message>
Sprint 8 - Quase pronta
</commit_message>
<xml_diff>
--- a/Sprint 8/Registro de Reunioes.docx
+++ b/Sprint 8/Registro de Reunioes.docx
@@ -240,8 +240,10 @@
               <w:jc w:val="center"/>
             </w:pPr>
             <w:r>
-              <w:t>25</w:t>
+              <w:t>08</w:t>
             </w:r>
+            <w:bookmarkStart w:id="0" w:name="_GoBack"/>
+            <w:bookmarkEnd w:id="0"/>
             <w:r>
               <w:t>/10</w:t>
             </w:r>
@@ -312,7 +314,7 @@
               <w:t xml:space="preserve">finição das tarefas da Sprint </w:t>
             </w:r>
             <w:r>
-              <w:t>7</w:t>
+              <w:t>8</w:t>
             </w:r>
             <w:r>
               <w:t>.</w:t>
@@ -408,7 +410,10 @@
               <w:jc w:val="center"/>
             </w:pPr>
             <w:r>
-              <w:t>01/11</w:t>
+              <w:t>15</w:t>
+            </w:r>
+            <w:r>
+              <w:t>/11</w:t>
             </w:r>
           </w:p>
         </w:tc>
@@ -474,10 +479,8 @@
               <w:t xml:space="preserve">Reunião da retrospectiva da Sprint </w:t>
             </w:r>
             <w:r>
-              <w:t>7</w:t>
+              <w:t>8</w:t>
             </w:r>
-            <w:bookmarkStart w:id="0" w:name="_GoBack"/>
-            <w:bookmarkEnd w:id="0"/>
             <w:r>
               <w:t>.</w:t>
             </w:r>

</xml_diff>